<commit_message>
Added more content and removed old files
</commit_message>
<xml_diff>
--- a/content.docx
+++ b/content.docx
@@ -5,7 +5,6 @@
     <w:p>
       <w:pPr>
         <w:rPr>
-          <w:rFonts w:hint="eastAsia"/>
           <w:u w:val="single"/>
         </w:rPr>
       </w:pPr>
@@ -21,99 +20,15 @@
       <w:r>
         <w:rPr>
           <w:rFonts w:hint="eastAsia"/>
-        </w:rPr>
-        <w:t>世界はとてもきれいで、</w:t>
-      </w:r>
-      <w:r>
-        <w:rPr>
-          <w:rFonts w:hint="eastAsia"/>
-        </w:rPr>
-        <w:t>たくさん動物がここに住んでいる</w:t>
-      </w:r>
-      <w:r>
-        <w:rPr>
-          <w:rFonts w:hint="eastAsia"/>
-        </w:rPr>
-        <w:t>、でも人々</w:t>
-      </w:r>
-      <w:r>
-        <w:rPr>
-          <w:rFonts w:hint="eastAsia"/>
-        </w:rPr>
-        <w:t>が世界にあぶないです。</w:t>
-      </w:r>
-      <w:r>
-        <w:rPr>
-          <w:rFonts w:hint="eastAsia"/>
-        </w:rPr>
-        <w:t>世界に手つ</w:t>
-      </w:r>
-      <w:r>
-        <w:rPr>
-          <w:rFonts w:hint="eastAsia"/>
-        </w:rPr>
-        <w:t>だ</w:t>
-      </w:r>
-      <w:r>
-        <w:rPr>
-          <w:rFonts w:hint="eastAsia"/>
-        </w:rPr>
-        <w:t>ってあげなくてはいけません。</w:t>
-      </w:r>
-      <w:r>
-        <w:rPr>
-          <w:rFonts w:hint="eastAsia"/>
-        </w:rPr>
-        <w:t>いろいろなもんだいがあります。たとえば</w:t>
-      </w:r>
-      <w:r>
-        <w:rPr>
-          <w:rFonts w:hint="eastAsia"/>
-        </w:rPr>
-        <w:t>、ごみや森</w:t>
-      </w:r>
-      <w:r>
-        <w:rPr>
-          <w:rFonts w:hint="eastAsia"/>
-        </w:rPr>
-        <w:t>を</w:t>
-      </w:r>
-      <w:r>
-        <w:rPr>
-          <w:rFonts w:hint="eastAsia"/>
-        </w:rPr>
-        <w:t>切</w:t>
-      </w:r>
-      <w:r>
-        <w:rPr>
-          <w:rFonts w:hint="eastAsia"/>
-        </w:rPr>
-        <w:t>るのや</w:t>
-      </w:r>
-      <w:r>
-        <w:rPr>
-          <w:rFonts w:hint="eastAsia"/>
-        </w:rPr>
-        <w:t>天気があつくなるのです。</w:t>
-      </w:r>
-      <w:r>
-        <w:rPr>
-          <w:rFonts w:hint="eastAsia"/>
-        </w:rPr>
-        <w:t>がんばったら、</w:t>
-      </w:r>
-      <w:r>
-        <w:rPr>
-          <w:rFonts w:hint="eastAsia"/>
-        </w:rPr>
-        <w:t>これをなおせます。</w:t>
+          <w:lang w:eastAsia="ja-JP"/>
+        </w:rPr>
+        <w:t>地きゅうはとてもきれいで、たくさん動物がここに住んでいます。でも、人々は地きゅうをあぶない所にしています。地きゅうにやさしくしてあげなくてはいけません。いろいろなもんだいがあります。たとえば、ごみや木を切ることやおんだん化です。けれども、がんばったら、これをなおせます。</w:t>
       </w:r>
     </w:p>
     <w:p/>
     <w:p>
       <w:pPr>
         <w:rPr>
-          <w:rFonts w:hint="eastAsia"/>
           <w:u w:val="single"/>
           <w:lang w:eastAsia="ja-JP"/>
         </w:rPr>
@@ -128,70 +43,11 @@
       </w:r>
     </w:p>
     <w:p>
-      <w:pPr>
-        <w:rPr>
-          <w:rFonts w:hint="eastAsia"/>
-        </w:rPr>
-      </w:pPr>
-      <w:r>
-        <w:rPr>
-          <w:rFonts w:hint="eastAsia"/>
-        </w:rPr>
-        <w:t>肉を食べるの方がベジタリアンダイエットより</w:t>
-      </w:r>
-      <w:r>
-        <w:rPr>
-          <w:rFonts w:hint="eastAsia"/>
-        </w:rPr>
-        <w:t>もっと</w:t>
-      </w:r>
-      <w:r>
-        <w:rPr>
-          <w:rFonts w:hint="eastAsia"/>
-        </w:rPr>
-        <w:t>水や食べ物や土地</w:t>
-      </w:r>
-      <w:r>
-        <w:rPr>
-          <w:rFonts w:hint="eastAsia"/>
-        </w:rPr>
-        <w:t>を使います。</w:t>
-      </w:r>
-      <w:r>
-        <w:rPr>
-          <w:rFonts w:hint="eastAsia"/>
-        </w:rPr>
-        <w:t>牛をそだてるのはアマゾンでたくさん</w:t>
-      </w:r>
-      <w:r>
-        <w:rPr>
-          <w:rFonts w:hint="eastAsia"/>
-        </w:rPr>
-        <w:t>土地を使います。</w:t>
-      </w:r>
-      <w:r>
-        <w:rPr>
-          <w:rFonts w:hint="eastAsia"/>
-        </w:rPr>
-        <w:t>牛をそだてる前に、森を切ります。だから、森に住んでいる動物は死にます。</w:t>
-      </w:r>
-      <w:r>
-        <w:rPr>
-          <w:rFonts w:hint="eastAsia"/>
-        </w:rPr>
-        <w:t>世界の中でアマゾンは一番動物</w:t>
-      </w:r>
-      <w:r>
-        <w:rPr>
-          <w:rFonts w:hint="eastAsia"/>
-        </w:rPr>
-        <w:t>が</w:t>
-      </w:r>
-      <w:r>
-        <w:rPr>
-          <w:rFonts w:hint="eastAsia"/>
-        </w:rPr>
-        <w:t>いるから、これはもんだいです。</w:t>
+      <w:r>
+        <w:rPr>
+          <w:rFonts w:hint="eastAsia"/>
+        </w:rPr>
+        <w:t>肉を食べる方がベジタリアンダイエットよりもっと水や食べ物や土地を使います。牛をそだてるためにアマゾンでたくさん土地を使います。牛をそだてる前に、森の木を切ります。だから、森に住んでいる動物は死にます。世界の中でアマゾンは一番動物がいる所だから、これはもんだいです。</w:t>
       </w:r>
       <w:r>
         <w:rPr>
@@ -203,9 +59,12 @@
         <w:rPr>
           <w:rFonts w:hint="eastAsia"/>
         </w:rPr>
-        <w:t>肉をそだてるのも</w:t>
-      </w:r>
-      <w:r>
+        <w:t>肉をそだてるためにも</w:t>
+      </w:r>
+      <w:r>
+        <w:rPr>
+          <w:rFonts w:hint="eastAsia"/>
+        </w:rPr>
         <w:t>CO</w:t>
       </w:r>
       <w:r>
@@ -218,44 +77,25 @@
         <w:rPr>
           <w:rFonts w:hint="eastAsia"/>
         </w:rPr>
-        <w:t>とメタンができます。</w:t>
-      </w:r>
-      <w:r>
-        <w:rPr>
-          <w:rFonts w:hint="eastAsia"/>
-        </w:rPr>
-        <w:t>このガスは</w:t>
-      </w:r>
-      <w:r>
-        <w:rPr>
-          <w:rFonts w:hint="eastAsia"/>
-        </w:rPr>
-        <w:t>天気に</w:t>
-      </w:r>
-      <w:r>
-        <w:rPr>
-          <w:rFonts w:hint="eastAsia"/>
-        </w:rPr>
-        <w:t>あつくなります。</w:t>
-      </w:r>
-      <w:r>
-        <w:rPr>
-          <w:rFonts w:hint="eastAsia"/>
-        </w:rPr>
-        <w:t>だから、肉を食べない方がいいです。</w:t>
-      </w:r>
-    </w:p>
-    <w:p>
-      <w:pPr>
-        <w:rPr>
-          <w:rFonts w:hint="eastAsia"/>
-        </w:rPr>
-      </w:pPr>
-    </w:p>
-    <w:p>
-      <w:pPr>
-        <w:rPr>
-          <w:rFonts w:hint="eastAsia"/>
+        <w:t>とメタンができます。このガスは地きゅおんだんかを起こします</w:t>
+      </w:r>
+      <w:r>
+        <w:rPr>
+          <w:rFonts w:hint="eastAsia"/>
+        </w:rPr>
+        <w:t xml:space="preserve"> </w:t>
+      </w:r>
+      <w:r>
+        <w:rPr>
+          <w:rFonts w:hint="eastAsia"/>
+        </w:rPr>
+        <w:t>。だから、肉を食べない方がいいです。</w:t>
+      </w:r>
+    </w:p>
+    <w:p/>
+    <w:p>
+      <w:pPr>
+        <w:rPr>
           <w:u w:val="single"/>
         </w:rPr>
       </w:pPr>
@@ -270,100 +110,169 @@
     <w:p>
       <w:pPr>
         <w:rPr>
-          <w:rFonts w:hint="eastAsia"/>
-          <w:lang w:eastAsia="ja-JP"/>
-        </w:rPr>
-      </w:pPr>
-      <w:r>
-        <w:rPr>
-          <w:rFonts w:hint="eastAsia"/>
-          <w:lang w:eastAsia="ja-JP"/>
-        </w:rPr>
-        <w:t>リサイクルは</w:t>
-      </w:r>
-      <w:r>
-        <w:rPr>
-          <w:rFonts w:hint="eastAsia"/>
-          <w:lang w:eastAsia="ja-JP"/>
-        </w:rPr>
-        <w:t>少しい</w:t>
-      </w:r>
-      <w:r>
-        <w:rPr>
-          <w:rFonts w:hint="eastAsia"/>
-          <w:lang w:eastAsia="ja-JP"/>
-        </w:rPr>
-        <w:t>ごみ</w:t>
-      </w:r>
-      <w:r>
-        <w:rPr>
-          <w:rFonts w:hint="eastAsia"/>
-          <w:lang w:eastAsia="ja-JP"/>
-        </w:rPr>
-        <w:t>がで</w:t>
-      </w:r>
-      <w:r>
-        <w:rPr>
-          <w:rFonts w:hint="eastAsia"/>
-          <w:lang w:eastAsia="ja-JP"/>
-        </w:rPr>
-        <w:t>きます。</w:t>
-      </w:r>
-      <w:r>
-        <w:rPr>
-          <w:rFonts w:hint="eastAsia"/>
-          <w:lang w:eastAsia="ja-JP"/>
-        </w:rPr>
-        <w:t>リサイクルも少しい電気を使いません。</w:t>
-      </w:r>
-      <w:r>
-        <w:rPr>
-          <w:rFonts w:hint="eastAsia"/>
-          <w:lang w:eastAsia="ja-JP"/>
-        </w:rPr>
-        <w:t>だから、リサイクルするの方がすてるよいいいです。海で、よくプラスチックは動物に</w:t>
-      </w:r>
-      <w:r>
-        <w:rPr>
-          <w:rFonts w:hint="eastAsia"/>
-          <w:lang w:eastAsia="ja-JP"/>
-        </w:rPr>
-        <w:t>あぶないです。</w:t>
-      </w:r>
-      <w:r>
-        <w:rPr>
-          <w:rFonts w:hint="eastAsia"/>
-          <w:lang w:eastAsia="ja-JP"/>
-        </w:rPr>
-        <w:t>時々プラスチックは食べ物みたいだから、</w:t>
-      </w:r>
-      <w:r>
-        <w:rPr>
-          <w:rFonts w:hint="eastAsia"/>
-          <w:lang w:eastAsia="ja-JP"/>
-        </w:rPr>
-        <w:t>動物はプラスチックを食べます。</w:t>
-      </w:r>
-      <w:r>
-        <w:rPr>
-          <w:rFonts w:hint="eastAsia"/>
-          <w:lang w:eastAsia="ja-JP"/>
-        </w:rPr>
-        <w:t>それから、動物は死にます。</w:t>
-      </w:r>
-      <w:r>
-        <w:rPr>
-          <w:rFonts w:hint="eastAsia"/>
-          <w:lang w:eastAsia="ja-JP"/>
-        </w:rPr>
-        <w:t>いろいろなことがリサイクルできます。たとえば、プラスチックや紙やグラス</w:t>
-      </w:r>
-      <w:r>
-        <w:rPr>
-          <w:rFonts w:hint="eastAsia"/>
-          <w:lang w:eastAsia="ja-JP"/>
-        </w:rPr>
-        <w:t>がリサイクルできます</w:t>
+          <w:lang w:eastAsia="ja-JP"/>
+        </w:rPr>
+      </w:pPr>
+      <w:r>
+        <w:rPr>
+          <w:rFonts w:hint="eastAsia"/>
+          <w:lang w:eastAsia="ja-JP"/>
+        </w:rPr>
+        <w:t>リサイクルは少しごみができます。リサイクルも少し電気を使いません。だから、リサイクルする方がすてるよりいいです。海では、プラスチックは動物にあぶないです。時々プラスチックは食べ物みたいだから、動物はプラスチックを食べます。それから、動物は死にます。いろいろなことがリサイクルできます。たとえば、プラスチックも紙もグラスもリサイクルできます。</w:t>
+      </w:r>
+    </w:p>
+    <w:p>
+      <w:pPr>
+        <w:rPr>
+          <w:rFonts w:ascii="Carlito"/>
+          <w:lang w:eastAsia="ja-JP"/>
+        </w:rPr>
+      </w:pPr>
+    </w:p>
+    <w:p>
+      <w:pPr>
+        <w:rPr>
+          <w:u w:val="single"/>
+          <w:lang w:eastAsia="ja-JP"/>
+        </w:rPr>
+      </w:pPr>
+      <w:r>
+        <w:rPr>
+          <w:rFonts w:hint="eastAsia"/>
+          <w:u w:val="single"/>
+          <w:lang w:eastAsia="ja-JP"/>
+        </w:rPr>
+        <w:t>電気</w:t>
+      </w:r>
+    </w:p>
+    <w:p>
+      <w:r>
+        <w:rPr>
+          <w:rFonts w:hint="eastAsia"/>
+          <w:lang w:eastAsia="ja-JP"/>
+        </w:rPr>
+        <w:t>あまり電気を使わない方がいいです。電気は</w:t>
+      </w:r>
+      <w:r>
+        <w:rPr>
+          <w:rFonts w:hint="eastAsia"/>
+          <w:lang w:eastAsia="ja-JP"/>
+        </w:rPr>
+        <w:t>CO</w:t>
+      </w:r>
+      <w:r>
+        <w:rPr>
+          <w:vertAlign w:val="subscript"/>
+        </w:rPr>
+        <w:t>2</w:t>
+      </w:r>
+      <w:r>
+        <w:rPr>
+          <w:rFonts w:hint="eastAsia"/>
+        </w:rPr>
+        <w:t>がでるからです。</w:t>
+      </w:r>
+      <w:r>
+        <w:rPr>
+          <w:rFonts w:hint="eastAsia"/>
+        </w:rPr>
+        <w:t>CO</w:t>
+      </w:r>
+      <w:r>
+        <w:rPr>
+          <w:vertAlign w:val="subscript"/>
+        </w:rPr>
+        <w:t>2</w:t>
+      </w:r>
+      <w:r>
+        <w:rPr>
+          <w:rFonts w:hint="eastAsia"/>
+        </w:rPr>
+        <w:t>は天気あつくします。しかし、いろいろなできることがあります。日や風や水を使って電気が作れます。これはきれいな電気です。それから、部屋を出るとき、電気をけしたら、あまり電気を使いません。</w:t>
+      </w:r>
+    </w:p>
+    <w:p/>
+    <w:p>
+      <w:pPr>
+        <w:rPr>
+          <w:rFonts w:hint="eastAsia"/>
+          <w:u w:val="single"/>
+          <w:lang w:eastAsia="ja-JP"/>
+        </w:rPr>
+      </w:pPr>
+      <w:r>
+        <w:rPr>
+          <w:rFonts w:hint="eastAsia"/>
+          <w:u w:val="single"/>
+          <w:lang w:eastAsia="ja-JP"/>
+        </w:rPr>
+        <w:t>私がしたこと</w:t>
+      </w:r>
+    </w:p>
+    <w:p>
+      <w:pPr>
+        <w:pStyle w:val="ListParagraph"/>
+        <w:numPr>
+          <w:ilvl w:val="0"/>
+          <w:numId w:val="1"/>
+        </w:numPr>
+        <w:rPr>
+          <w:rFonts w:hint="eastAsia"/>
+          <w:lang w:eastAsia="ja-JP"/>
+        </w:rPr>
+      </w:pPr>
+      <w:r>
+        <w:rPr>
+          <w:rFonts w:hint="eastAsia"/>
+          <w:lang w:eastAsia="ja-JP"/>
+        </w:rPr>
+        <w:t>私は肉が悪いを習った時、</w:t>
+      </w:r>
+      <w:r>
+        <w:rPr>
+          <w:rFonts w:hint="eastAsia"/>
+        </w:rPr>
+        <w:t>ベジタリアンになりました。</w:t>
+      </w:r>
+    </w:p>
+    <w:p>
+      <w:pPr>
+        <w:pStyle w:val="ListParagraph"/>
+        <w:numPr>
+          <w:ilvl w:val="0"/>
+          <w:numId w:val="1"/>
+        </w:numPr>
+        <w:rPr>
+          <w:rFonts w:hint="eastAsia"/>
+          <w:lang w:eastAsia="ja-JP"/>
+        </w:rPr>
+      </w:pPr>
+      <w:r>
+        <w:rPr>
+          <w:rFonts w:hint="eastAsia"/>
+          <w:lang w:eastAsia="ja-JP"/>
+        </w:rPr>
+        <w:t>いつもリサイクルができることをリサイクルします。</w:t>
+      </w:r>
+    </w:p>
+    <w:p>
+      <w:pPr>
+        <w:pStyle w:val="ListParagraph"/>
+        <w:numPr>
+          <w:ilvl w:val="0"/>
+          <w:numId w:val="1"/>
+        </w:numPr>
+        <w:rPr>
+          <w:rFonts w:hint="eastAsia"/>
+          <w:lang w:eastAsia="ja-JP"/>
+        </w:rPr>
+      </w:pPr>
+      <w:r>
+        <w:rPr>
+          <w:rFonts w:hint="eastAsia"/>
+          <w:lang w:eastAsia="ja-JP"/>
+        </w:rPr>
+        <w:t>あまりリサイクルができないことを書いません</w:t>
       </w:r>
       <w:r>
         <w:rPr>
@@ -375,126 +284,242 @@
     </w:p>
     <w:p>
       <w:pPr>
-        <w:rPr>
-          <w:rFonts w:hint="eastAsia"/>
-          <w:lang w:eastAsia="ja-JP"/>
-        </w:rPr>
-      </w:pPr>
-    </w:p>
-    <w:p>
-      <w:pPr>
-        <w:rPr>
-          <w:rFonts w:hint="eastAsia"/>
-          <w:u w:val="single"/>
-          <w:lang w:eastAsia="ja-JP"/>
-        </w:rPr>
-      </w:pPr>
-      <w:r>
-        <w:rPr>
-          <w:rFonts w:hint="eastAsia"/>
-          <w:u w:val="single"/>
-          <w:lang w:eastAsia="ja-JP"/>
-        </w:rPr>
-        <w:t>電気</w:t>
-      </w:r>
-    </w:p>
-    <w:p>
-      <w:pPr>
-        <w:rPr>
-          <w:rFonts w:hint="eastAsia"/>
-          <w:lang w:eastAsia="ja-JP"/>
-        </w:rPr>
-      </w:pPr>
-      <w:r>
-        <w:rPr>
-          <w:rFonts w:hint="eastAsia"/>
-          <w:lang w:eastAsia="ja-JP"/>
-        </w:rPr>
-        <w:t>あまり電気を使わない方がいいです。</w:t>
-      </w:r>
-      <w:r>
-        <w:rPr>
-          <w:rFonts w:hint="eastAsia"/>
-          <w:lang w:eastAsia="ja-JP"/>
-        </w:rPr>
-        <w:t>電気は</w:t>
-      </w:r>
-      <w:r>
-        <w:t>CO</w:t>
-      </w:r>
-      <w:r>
-        <w:rPr>
-          <w:vertAlign w:val="subscript"/>
-        </w:rPr>
-        <w:t>2</w:t>
-      </w:r>
-      <w:r>
-        <w:rPr>
-          <w:rFonts w:hint="eastAsia"/>
-        </w:rPr>
-        <w:t>ができるからです。</w:t>
-      </w:r>
-      <w:r>
-        <w:t>CO</w:t>
-      </w:r>
-      <w:r>
-        <w:rPr>
-          <w:vertAlign w:val="subscript"/>
-        </w:rPr>
-        <w:t>2</w:t>
-      </w:r>
-      <w:r>
-        <w:rPr>
-          <w:rFonts w:hint="eastAsia"/>
-        </w:rPr>
-        <w:t>は天気にあつくなります。</w:t>
-      </w:r>
-      <w:r>
-        <w:rPr>
-          <w:rFonts w:hint="eastAsia"/>
-          <w:lang w:eastAsia="ja-JP"/>
-        </w:rPr>
-        <w:t>いろいろなできることがあります。</w:t>
-      </w:r>
-      <w:r>
-        <w:rPr>
-          <w:rFonts w:hint="eastAsia"/>
-          <w:lang w:eastAsia="ja-JP"/>
-        </w:rPr>
-        <w:t>日やかぜや水の電気が使えます。</w:t>
-      </w:r>
-      <w:r>
-        <w:rPr>
-          <w:rFonts w:hint="eastAsia"/>
-          <w:lang w:eastAsia="ja-JP"/>
-        </w:rPr>
-        <w:t>これはきれいな電気です。</w:t>
-      </w:r>
-      <w:r>
-        <w:rPr>
-          <w:rFonts w:hint="eastAsia"/>
-          <w:lang w:eastAsia="ja-JP"/>
-        </w:rPr>
-        <w:t>それから、</w:t>
-      </w:r>
-      <w:r>
-        <w:rPr>
-          <w:rFonts w:hint="eastAsia"/>
-          <w:lang w:eastAsia="ja-JP"/>
-        </w:rPr>
-        <w:t>部屋に出るとき、電気をけしたら、あまり電気を使いません。</w:t>
+        <w:pStyle w:val="ListParagraph"/>
+        <w:numPr>
+          <w:ilvl w:val="0"/>
+          <w:numId w:val="1"/>
+        </w:numPr>
+        <w:rPr>
+          <w:rFonts w:hint="eastAsia"/>
+          <w:lang w:eastAsia="ja-JP"/>
+        </w:rPr>
+      </w:pPr>
+      <w:r>
+        <w:rPr>
+          <w:rFonts w:hint="eastAsia"/>
+          <w:lang w:eastAsia="ja-JP"/>
+        </w:rPr>
+        <w:t>よく</w:t>
+      </w:r>
+      <w:r>
+        <w:rPr>
+          <w:rFonts w:hint="eastAsia"/>
+          <w:lang w:eastAsia="ja-JP"/>
+        </w:rPr>
+        <w:t>スクラップ</w:t>
+      </w:r>
+      <w:r>
+        <w:rPr>
+          <w:rFonts w:hint="eastAsia"/>
+          <w:lang w:eastAsia="ja-JP"/>
+        </w:rPr>
+        <w:t>紙を使います。これは一サイド</w:t>
+      </w:r>
+      <w:r>
+        <w:rPr>
+          <w:rFonts w:hint="eastAsia"/>
+          <w:lang w:eastAsia="ja-JP"/>
+        </w:rPr>
+        <w:t>も使った紙です。</w:t>
+      </w:r>
+    </w:p>
+    <w:p>
+      <w:pPr>
+        <w:pStyle w:val="ListParagraph"/>
+        <w:numPr>
+          <w:ilvl w:val="0"/>
+          <w:numId w:val="1"/>
+        </w:numPr>
+        <w:rPr>
+          <w:rFonts w:hint="eastAsia"/>
+          <w:lang w:eastAsia="ja-JP"/>
+        </w:rPr>
+      </w:pPr>
+      <w:r>
+        <w:rPr>
+          <w:rFonts w:hint="eastAsia"/>
+          <w:lang w:eastAsia="ja-JP"/>
+        </w:rPr>
+        <w:t>部屋</w:t>
+      </w:r>
+      <w:r>
+        <w:rPr>
+          <w:rFonts w:hint="eastAsia"/>
+          <w:lang w:eastAsia="ja-JP"/>
+        </w:rPr>
+        <w:t>に出る時、</w:t>
+      </w:r>
+      <w:r>
+        <w:rPr>
+          <w:rFonts w:hint="eastAsia"/>
+          <w:lang w:eastAsia="ja-JP"/>
+        </w:rPr>
+        <w:t>電気を</w:t>
+      </w:r>
+      <w:r>
+        <w:rPr>
+          <w:rFonts w:hint="eastAsia"/>
+          <w:lang w:eastAsia="ja-JP"/>
+        </w:rPr>
+        <w:t>けします。</w:t>
+      </w:r>
+    </w:p>
+    <w:p>
+      <w:pPr>
+        <w:pStyle w:val="ListParagraph"/>
+        <w:numPr>
+          <w:ilvl w:val="0"/>
+          <w:numId w:val="1"/>
+        </w:numPr>
+        <w:rPr>
+          <w:lang w:eastAsia="ja-JP"/>
+        </w:rPr>
+      </w:pPr>
+      <w:r>
+        <w:rPr>
+          <w:rFonts w:hint="eastAsia"/>
+          <w:lang w:eastAsia="ja-JP"/>
+        </w:rPr>
+        <w:t>オイルを作りたくないから、部屋はちょっとすずしいです。</w:t>
       </w:r>
       <w:bookmarkStart w:id="0" w:name="_GoBack"/>
       <w:bookmarkEnd w:id="0"/>
+    </w:p>
+    <w:p>
+      <w:pPr>
+        <w:rPr>
+          <w:lang w:eastAsia="ja-JP"/>
+        </w:rPr>
+      </w:pPr>
     </w:p>
     <w:sectPr>
       <w:pgSz w:w="12240" w:h="15840"/>
       <w:pgMar w:top="1440" w:right="1800" w:bottom="1440" w:left="1800" w:header="720" w:footer="720" w:gutter="0"/>
       <w:cols w:space="720"/>
-      <w:docGrid w:linePitch="360"/>
     </w:sectPr>
   </w:body>
 </w:document>
+</file>
+
+<file path=word/numbering.xml><?xml version="1.0" encoding="utf-8"?>
+<w:numbering xmlns:wpc="http://schemas.microsoft.com/office/word/2010/wordprocessingCanvas" xmlns:mo="http://schemas.microsoft.com/office/mac/office/2008/main" xmlns:mc="http://schemas.openxmlformats.org/markup-compatibility/2006" xmlns:mv="urn:schemas-microsoft-com:mac:vml" xmlns:o="urn:schemas-microsoft-com:office:office" xmlns:r="http://schemas.openxmlformats.org/officeDocument/2006/relationships" xmlns:m="http://schemas.openxmlformats.org/officeDocument/2006/math" xmlns:v="urn:schemas-microsoft-com:vml" xmlns:wp14="http://schemas.microsoft.com/office/word/2010/wordprocessingDrawing" xmlns:wp="http://schemas.openxmlformats.org/drawingml/2006/wordprocessingDrawing" xmlns:w10="urn:schemas-microsoft-com:office:word" xmlns:w="http://schemas.openxmlformats.org/wordprocessingml/2006/main" xmlns:w14="http://schemas.microsoft.com/office/word/2010/wordml" xmlns:wpg="http://schemas.microsoft.com/office/word/2010/wordprocessingGroup" xmlns:wpi="http://schemas.microsoft.com/office/word/2010/wordprocessingInk" xmlns:wne="http://schemas.microsoft.com/office/word/2006/wordml" xmlns:wps="http://schemas.microsoft.com/office/word/2010/wordprocessingShape" mc:Ignorable="w14 wp14">
+  <w:abstractNum w:abstractNumId="0">
+    <w:nsid w:val="571F02FA"/>
+    <w:multiLevelType w:val="hybridMultilevel"/>
+    <w:tmpl w:val="A89273BE"/>
+    <w:lvl w:ilvl="0" w:tplc="04090001">
+      <w:start w:val="1"/>
+      <w:numFmt w:val="bullet"/>
+      <w:lvlText w:val=""/>
+      <w:lvlJc w:val="left"/>
+      <w:pPr>
+        <w:ind w:left="720" w:hanging="360"/>
+      </w:pPr>
+      <w:rPr>
+        <w:rFonts w:ascii="Symbol" w:hAnsi="Symbol" w:hint="default"/>
+      </w:rPr>
+    </w:lvl>
+    <w:lvl w:ilvl="1" w:tplc="04090003" w:tentative="1">
+      <w:start w:val="1"/>
+      <w:numFmt w:val="bullet"/>
+      <w:lvlText w:val="o"/>
+      <w:lvlJc w:val="left"/>
+      <w:pPr>
+        <w:ind w:left="1440" w:hanging="360"/>
+      </w:pPr>
+      <w:rPr>
+        <w:rFonts w:ascii="Courier New" w:hAnsi="Courier New" w:cs="Courier New" w:hint="default"/>
+      </w:rPr>
+    </w:lvl>
+    <w:lvl w:ilvl="2" w:tplc="04090005" w:tentative="1">
+      <w:start w:val="1"/>
+      <w:numFmt w:val="bullet"/>
+      <w:lvlText w:val=""/>
+      <w:lvlJc w:val="left"/>
+      <w:pPr>
+        <w:ind w:left="2160" w:hanging="360"/>
+      </w:pPr>
+      <w:rPr>
+        <w:rFonts w:ascii="Wingdings" w:hAnsi="Wingdings" w:hint="default"/>
+      </w:rPr>
+    </w:lvl>
+    <w:lvl w:ilvl="3" w:tplc="04090001" w:tentative="1">
+      <w:start w:val="1"/>
+      <w:numFmt w:val="bullet"/>
+      <w:lvlText w:val=""/>
+      <w:lvlJc w:val="left"/>
+      <w:pPr>
+        <w:ind w:left="2880" w:hanging="360"/>
+      </w:pPr>
+      <w:rPr>
+        <w:rFonts w:ascii="Symbol" w:hAnsi="Symbol" w:hint="default"/>
+      </w:rPr>
+    </w:lvl>
+    <w:lvl w:ilvl="4" w:tplc="04090003" w:tentative="1">
+      <w:start w:val="1"/>
+      <w:numFmt w:val="bullet"/>
+      <w:lvlText w:val="o"/>
+      <w:lvlJc w:val="left"/>
+      <w:pPr>
+        <w:ind w:left="3600" w:hanging="360"/>
+      </w:pPr>
+      <w:rPr>
+        <w:rFonts w:ascii="Courier New" w:hAnsi="Courier New" w:cs="Courier New" w:hint="default"/>
+      </w:rPr>
+    </w:lvl>
+    <w:lvl w:ilvl="5" w:tplc="04090005" w:tentative="1">
+      <w:start w:val="1"/>
+      <w:numFmt w:val="bullet"/>
+      <w:lvlText w:val=""/>
+      <w:lvlJc w:val="left"/>
+      <w:pPr>
+        <w:ind w:left="4320" w:hanging="360"/>
+      </w:pPr>
+      <w:rPr>
+        <w:rFonts w:ascii="Wingdings" w:hAnsi="Wingdings" w:hint="default"/>
+      </w:rPr>
+    </w:lvl>
+    <w:lvl w:ilvl="6" w:tplc="04090001" w:tentative="1">
+      <w:start w:val="1"/>
+      <w:numFmt w:val="bullet"/>
+      <w:lvlText w:val=""/>
+      <w:lvlJc w:val="left"/>
+      <w:pPr>
+        <w:ind w:left="5040" w:hanging="360"/>
+      </w:pPr>
+      <w:rPr>
+        <w:rFonts w:ascii="Symbol" w:hAnsi="Symbol" w:hint="default"/>
+      </w:rPr>
+    </w:lvl>
+    <w:lvl w:ilvl="7" w:tplc="04090003" w:tentative="1">
+      <w:start w:val="1"/>
+      <w:numFmt w:val="bullet"/>
+      <w:lvlText w:val="o"/>
+      <w:lvlJc w:val="left"/>
+      <w:pPr>
+        <w:ind w:left="5760" w:hanging="360"/>
+      </w:pPr>
+      <w:rPr>
+        <w:rFonts w:ascii="Courier New" w:hAnsi="Courier New" w:cs="Courier New" w:hint="default"/>
+      </w:rPr>
+    </w:lvl>
+    <w:lvl w:ilvl="8" w:tplc="04090005" w:tentative="1">
+      <w:start w:val="1"/>
+      <w:numFmt w:val="bullet"/>
+      <w:lvlText w:val=""/>
+      <w:lvlJc w:val="left"/>
+      <w:pPr>
+        <w:ind w:left="6480" w:hanging="360"/>
+      </w:pPr>
+      <w:rPr>
+        <w:rFonts w:ascii="Wingdings" w:hAnsi="Wingdings" w:hint="default"/>
+      </w:rPr>
+    </w:lvl>
+  </w:abstractNum>
+  <w:num w:numId="1">
+    <w:abstractNumId w:val="0"/>
+  </w:num>
+</w:numbering>
 </file>
 
 <file path=word/styles.xml><?xml version="1.0" encoding="utf-8"?>
@@ -502,7 +527,7 @@
   <w:docDefaults>
     <w:rPrDefault>
       <w:rPr>
-        <w:rFonts w:asciiTheme="minorHAnsi" w:eastAsiaTheme="minorEastAsia" w:hAnsiTheme="minorHAnsi" w:cstheme="minorBidi"/>
+        <w:rFonts w:ascii="Cambria" w:eastAsiaTheme="minorEastAsia" w:hAnsi="Times New Roman" w:cs="Times New Roman"/>
         <w:sz w:val="24"/>
         <w:szCs w:val="24"/>
         <w:lang w:val="en-US" w:eastAsia="en-US" w:bidi="ar-SA"/>
@@ -684,13 +709,21 @@
     <w:name w:val="Hyperlink"/>
     <w:basedOn w:val="DefaultParagraphFont"/>
     <w:uiPriority w:val="99"/>
-    <w:semiHidden/>
-    <w:unhideWhenUsed/>
-    <w:rsid w:val="001C6FBC"/>
     <w:rPr>
       <w:color w:val="0000FF"/>
       <w:u w:val="single"/>
     </w:rPr>
+  </w:style>
+  <w:style w:type="paragraph" w:styleId="ListParagraph">
+    <w:name w:val="List Paragraph"/>
+    <w:basedOn w:val="Normal"/>
+    <w:uiPriority w:val="34"/>
+    <w:qFormat/>
+    <w:rsid w:val="00C33209"/>
+    <w:pPr>
+      <w:ind w:left="720"/>
+      <w:contextualSpacing/>
+    </w:pPr>
   </w:style>
 </w:styles>
 </file>
@@ -700,7 +733,7 @@
   <w:docDefaults>
     <w:rPrDefault>
       <w:rPr>
-        <w:rFonts w:asciiTheme="minorHAnsi" w:eastAsiaTheme="minorEastAsia" w:hAnsiTheme="minorHAnsi" w:cstheme="minorBidi"/>
+        <w:rFonts w:ascii="Cambria" w:eastAsiaTheme="minorEastAsia" w:hAnsi="Times New Roman" w:cs="Times New Roman"/>
         <w:sz w:val="24"/>
         <w:szCs w:val="24"/>
         <w:lang w:val="en-US" w:eastAsia="en-US" w:bidi="ar-SA"/>
@@ -882,13 +915,21 @@
     <w:name w:val="Hyperlink"/>
     <w:basedOn w:val="DefaultParagraphFont"/>
     <w:uiPriority w:val="99"/>
-    <w:semiHidden/>
-    <w:unhideWhenUsed/>
-    <w:rsid w:val="001C6FBC"/>
     <w:rPr>
       <w:color w:val="0000FF"/>
       <w:u w:val="single"/>
     </w:rPr>
+  </w:style>
+  <w:style w:type="paragraph" w:styleId="ListParagraph">
+    <w:name w:val="List Paragraph"/>
+    <w:basedOn w:val="Normal"/>
+    <w:uiPriority w:val="34"/>
+    <w:qFormat/>
+    <w:rsid w:val="00C33209"/>
+    <w:pPr>
+      <w:ind w:left="720"/>
+      <w:contextualSpacing/>
+    </w:pPr>
   </w:style>
 </w:styles>
 </file>

</xml_diff>